<commit_message>
Real time Notification is enabled using websocket
</commit_message>
<xml_diff>
--- a/project document/Order Matching with Price.docx
+++ b/project document/Order Matching with Price.docx
@@ -1108,478 +1108,8 @@
           <w:szCs w:val="24"/>
         </w:rPr>
       </w:pPr>
-      <w:r>
-        <w:rPr>
-          <w:rFonts w:ascii="Times New Roman" w:eastAsia="Times New Roman" w:hAnsi="Times New Roman" w:cs="Times New Roman"/>
-          <w:sz w:val="24"/>
-          <w:szCs w:val="24"/>
-        </w:rPr>
-        <w:pict>
-          <v:rect id="_x0000_i1035" style="width:0;height:1.5pt" o:hralign="center" o:hrstd="t" o:hr="t" fillcolor="#a0a0a0" stroked="f"/>
-        </w:pict>
-      </w:r>
-    </w:p>
-    <w:p>
-      <w:pPr>
-        <w:spacing w:before="100" w:beforeAutospacing="1" w:after="100" w:afterAutospacing="1" w:line="240" w:lineRule="auto"/>
-        <w:outlineLvl w:val="2"/>
-        <w:rPr>
-          <w:rFonts w:ascii="Times New Roman" w:eastAsia="Times New Roman" w:hAnsi="Times New Roman" w:cs="Times New Roman"/>
-          <w:b/>
-          <w:bCs/>
-          <w:sz w:val="27"/>
-          <w:szCs w:val="27"/>
-        </w:rPr>
-      </w:pPr>
-      <w:r>
-        <w:rPr>
-          <w:rFonts w:ascii="Times New Roman" w:eastAsia="Times New Roman" w:hAnsi="Times New Roman" w:cs="Times New Roman"/>
-          <w:b/>
-          <w:bCs/>
-          <w:sz w:val="27"/>
-          <w:szCs w:val="27"/>
-        </w:rPr>
-        <w:t>How It Works in Your Project</w:t>
-      </w:r>
-    </w:p>
-    <w:p>
-      <w:pPr>
-        <w:numPr>
-          <w:ilvl w:val="0"/>
-          <w:numId w:val="16"/>
-        </w:numPr>
-        <w:spacing w:before="100" w:beforeAutospacing="1" w:after="100" w:afterAutospacing="1" w:line="240" w:lineRule="auto"/>
-        <w:rPr>
-          <w:rFonts w:ascii="Times New Roman" w:eastAsia="Times New Roman" w:hAnsi="Times New Roman" w:cs="Times New Roman"/>
-          <w:sz w:val="24"/>
-          <w:szCs w:val="24"/>
-        </w:rPr>
-      </w:pPr>
-      <w:r>
-        <w:rPr>
-          <w:rFonts w:ascii="Times New Roman" w:eastAsia="Times New Roman" w:hAnsi="Times New Roman" w:cs="Times New Roman"/>
-          <w:b/>
-          <w:bCs/>
-          <w:sz w:val="24"/>
-          <w:szCs w:val="24"/>
-        </w:rPr>
-        <w:t>Historical Data</w:t>
-      </w:r>
-      <w:r>
-        <w:rPr>
-          <w:rFonts w:ascii="Times New Roman" w:eastAsia="Times New Roman" w:hAnsi="Times New Roman" w:cs="Times New Roman"/>
-          <w:sz w:val="24"/>
-          <w:szCs w:val="24"/>
-        </w:rPr>
-        <w:t>:</w:t>
-      </w:r>
-    </w:p>
-    <w:p>
-      <w:pPr>
-        <w:numPr>
-          <w:ilvl w:val="1"/>
-          <w:numId w:val="16"/>
-        </w:numPr>
-        <w:spacing w:before="100" w:beforeAutospacing="1" w:after="100" w:afterAutospacing="1" w:line="240" w:lineRule="auto"/>
-        <w:rPr>
-          <w:rFonts w:ascii="Times New Roman" w:eastAsia="Times New Roman" w:hAnsi="Times New Roman" w:cs="Times New Roman"/>
-          <w:sz w:val="24"/>
-          <w:szCs w:val="24"/>
-        </w:rPr>
-      </w:pPr>
-      <w:r>
-        <w:rPr>
-          <w:rFonts w:ascii="Times New Roman" w:eastAsia="Times New Roman" w:hAnsi="Times New Roman" w:cs="Times New Roman"/>
-          <w:sz w:val="24"/>
-          <w:szCs w:val="24"/>
-        </w:rPr>
-        <w:t xml:space="preserve">Ensure the </w:t>
-      </w:r>
-      <w:proofErr w:type="spellStart"/>
-      <w:r>
-        <w:rPr>
-          <w:rFonts w:ascii="Courier New" w:eastAsia="Times New Roman" w:hAnsi="Courier New" w:cs="Courier New"/>
-          <w:sz w:val="20"/>
-          <w:szCs w:val="20"/>
-        </w:rPr>
-        <w:t>stocks_trade</w:t>
-      </w:r>
-      <w:proofErr w:type="spellEnd"/>
-      <w:r>
-        <w:rPr>
-          <w:rFonts w:ascii="Times New Roman" w:eastAsia="Times New Roman" w:hAnsi="Times New Roman" w:cs="Times New Roman"/>
-          <w:sz w:val="24"/>
-          <w:szCs w:val="24"/>
-        </w:rPr>
-        <w:t xml:space="preserve"> table contains data for the stocks you want to predict.</w:t>
-      </w:r>
-    </w:p>
-    <w:p>
-      <w:pPr>
-        <w:numPr>
-          <w:ilvl w:val="0"/>
-          <w:numId w:val="16"/>
-        </w:numPr>
-        <w:spacing w:before="100" w:beforeAutospacing="1" w:after="100" w:afterAutospacing="1" w:line="240" w:lineRule="auto"/>
-        <w:rPr>
-          <w:rFonts w:ascii="Times New Roman" w:eastAsia="Times New Roman" w:hAnsi="Times New Roman" w:cs="Times New Roman"/>
-          <w:sz w:val="24"/>
-          <w:szCs w:val="24"/>
-        </w:rPr>
-      </w:pPr>
-      <w:r>
-        <w:rPr>
-          <w:rFonts w:ascii="Times New Roman" w:eastAsia="Times New Roman" w:hAnsi="Times New Roman" w:cs="Times New Roman"/>
-          <w:b/>
-          <w:bCs/>
-          <w:sz w:val="24"/>
-          <w:szCs w:val="24"/>
-        </w:rPr>
-        <w:t>Run the Script</w:t>
-      </w:r>
-      <w:r>
-        <w:rPr>
-          <w:rFonts w:ascii="Times New Roman" w:eastAsia="Times New Roman" w:hAnsi="Times New Roman" w:cs="Times New Roman"/>
-          <w:sz w:val="24"/>
-          <w:szCs w:val="24"/>
-        </w:rPr>
-        <w:t>:</w:t>
-      </w:r>
-    </w:p>
-    <w:p>
-      <w:pPr>
-        <w:numPr>
-          <w:ilvl w:val="1"/>
-          <w:numId w:val="16"/>
-        </w:numPr>
-        <w:spacing w:before="100" w:beforeAutospacing="1" w:after="100" w:afterAutospacing="1" w:line="240" w:lineRule="auto"/>
-        <w:rPr>
-          <w:rFonts w:ascii="Times New Roman" w:eastAsia="Times New Roman" w:hAnsi="Times New Roman" w:cs="Times New Roman"/>
-          <w:sz w:val="24"/>
-          <w:szCs w:val="24"/>
-        </w:rPr>
-      </w:pPr>
-      <w:r>
-        <w:rPr>
-          <w:rFonts w:ascii="Times New Roman" w:eastAsia="Times New Roman" w:hAnsi="Times New Roman" w:cs="Times New Roman"/>
-          <w:sz w:val="24"/>
-          <w:szCs w:val="24"/>
-        </w:rPr>
-        <w:t xml:space="preserve">Execute </w:t>
-      </w:r>
-      <w:r>
-        <w:rPr>
-          <w:rFonts w:ascii="Courier New" w:eastAsia="Times New Roman" w:hAnsi="Courier New" w:cs="Courier New"/>
-          <w:sz w:val="20"/>
-          <w:szCs w:val="20"/>
-        </w:rPr>
-        <w:t>train_lstm_model.py</w:t>
-      </w:r>
-      <w:r>
-        <w:rPr>
-          <w:rFonts w:ascii="Times New Roman" w:eastAsia="Times New Roman" w:hAnsi="Times New Roman" w:cs="Times New Roman"/>
-          <w:sz w:val="24"/>
-          <w:szCs w:val="24"/>
-        </w:rPr>
-        <w:t>. It will:</w:t>
-      </w:r>
-    </w:p>
-    <w:p>
-      <w:pPr>
-        <w:numPr>
-          <w:ilvl w:val="2"/>
-          <w:numId w:val="16"/>
-        </w:numPr>
-        <w:spacing w:before="100" w:beforeAutospacing="1" w:after="100" w:afterAutospacing="1" w:line="240" w:lineRule="auto"/>
-        <w:rPr>
-          <w:rFonts w:ascii="Times New Roman" w:eastAsia="Times New Roman" w:hAnsi="Times New Roman" w:cs="Times New Roman"/>
-          <w:sz w:val="24"/>
-          <w:szCs w:val="24"/>
-        </w:rPr>
-      </w:pPr>
-      <w:r>
-        <w:rPr>
-          <w:rFonts w:ascii="Times New Roman" w:eastAsia="Times New Roman" w:hAnsi="Times New Roman" w:cs="Times New Roman"/>
-          <w:sz w:val="24"/>
-          <w:szCs w:val="24"/>
-        </w:rPr>
-        <w:t>Fetch and preprocess the data.</w:t>
-      </w:r>
-    </w:p>
-    <w:p>
-      <w:pPr>
-        <w:numPr>
-          <w:ilvl w:val="2"/>
-          <w:numId w:val="16"/>
-        </w:numPr>
-        <w:spacing w:before="100" w:beforeAutospacing="1" w:after="100" w:afterAutospacing="1" w:line="240" w:lineRule="auto"/>
-        <w:rPr>
-          <w:rFonts w:ascii="Times New Roman" w:eastAsia="Times New Roman" w:hAnsi="Times New Roman" w:cs="Times New Roman"/>
-          <w:sz w:val="24"/>
-          <w:szCs w:val="24"/>
-        </w:rPr>
-      </w:pPr>
-      <w:r>
-        <w:rPr>
-          <w:rFonts w:ascii="Times New Roman" w:eastAsia="Times New Roman" w:hAnsi="Times New Roman" w:cs="Times New Roman"/>
-          <w:sz w:val="24"/>
-          <w:szCs w:val="24"/>
-        </w:rPr>
-        <w:t>Train the LSTM model using historical closing prices.</w:t>
-      </w:r>
-    </w:p>
-    <w:p>
-      <w:pPr>
-        <w:numPr>
-          <w:ilvl w:val="2"/>
-          <w:numId w:val="16"/>
-        </w:numPr>
-        <w:spacing w:before="100" w:beforeAutospacing="1" w:after="100" w:afterAutospacing="1" w:line="240" w:lineRule="auto"/>
-        <w:rPr>
-          <w:rFonts w:ascii="Times New Roman" w:eastAsia="Times New Roman" w:hAnsi="Times New Roman" w:cs="Times New Roman"/>
-          <w:sz w:val="24"/>
-          <w:szCs w:val="24"/>
-        </w:rPr>
-      </w:pPr>
-      <w:r>
-        <w:rPr>
-          <w:rFonts w:ascii="Times New Roman" w:eastAsia="Times New Roman" w:hAnsi="Times New Roman" w:cs="Times New Roman"/>
-          <w:sz w:val="24"/>
-          <w:szCs w:val="24"/>
-        </w:rPr>
-        <w:t>Save the model for future predictions.</w:t>
-      </w:r>
-    </w:p>
-    <w:p>
-      <w:pPr>
-        <w:numPr>
-          <w:ilvl w:val="0"/>
-          <w:numId w:val="16"/>
-        </w:numPr>
-        <w:spacing w:before="100" w:beforeAutospacing="1" w:after="100" w:afterAutospacing="1" w:line="240" w:lineRule="auto"/>
-        <w:rPr>
-          <w:rFonts w:ascii="Times New Roman" w:eastAsia="Times New Roman" w:hAnsi="Times New Roman" w:cs="Times New Roman"/>
-          <w:sz w:val="24"/>
-          <w:szCs w:val="24"/>
-        </w:rPr>
-      </w:pPr>
-      <w:r>
-        <w:rPr>
-          <w:rFonts w:ascii="Times New Roman" w:eastAsia="Times New Roman" w:hAnsi="Times New Roman" w:cs="Times New Roman"/>
-          <w:b/>
-          <w:bCs/>
-          <w:sz w:val="24"/>
-          <w:szCs w:val="24"/>
-        </w:rPr>
-        <w:t>Use the Trained Model</w:t>
-      </w:r>
-      <w:r>
-        <w:rPr>
-          <w:rFonts w:ascii="Times New Roman" w:eastAsia="Times New Roman" w:hAnsi="Times New Roman" w:cs="Times New Roman"/>
-          <w:sz w:val="24"/>
-          <w:szCs w:val="24"/>
-        </w:rPr>
-        <w:t>:</w:t>
-      </w:r>
-    </w:p>
-    <w:p>
-      <w:pPr>
-        <w:numPr>
-          <w:ilvl w:val="1"/>
-          <w:numId w:val="16"/>
-        </w:numPr>
-        <w:spacing w:before="100" w:beforeAutospacing="1" w:after="100" w:afterAutospacing="1" w:line="240" w:lineRule="auto"/>
-        <w:rPr>
-          <w:rFonts w:ascii="Times New Roman" w:eastAsia="Times New Roman" w:hAnsi="Times New Roman" w:cs="Times New Roman"/>
-          <w:sz w:val="24"/>
-          <w:szCs w:val="24"/>
-        </w:rPr>
-      </w:pPr>
-      <w:r>
-        <w:rPr>
-          <w:rFonts w:ascii="Times New Roman" w:eastAsia="Times New Roman" w:hAnsi="Times New Roman" w:cs="Times New Roman"/>
-          <w:sz w:val="24"/>
-          <w:szCs w:val="24"/>
-        </w:rPr>
-        <w:t>In your prediction script (</w:t>
-      </w:r>
-      <w:r>
-        <w:rPr>
-          <w:rFonts w:ascii="Courier New" w:eastAsia="Times New Roman" w:hAnsi="Courier New" w:cs="Courier New"/>
-          <w:sz w:val="20"/>
-          <w:szCs w:val="20"/>
-        </w:rPr>
-        <w:t>stock_price_prediction.py</w:t>
-      </w:r>
-      <w:r>
-        <w:rPr>
-          <w:rFonts w:ascii="Times New Roman" w:eastAsia="Times New Roman" w:hAnsi="Times New Roman" w:cs="Times New Roman"/>
-          <w:sz w:val="24"/>
-          <w:szCs w:val="24"/>
-        </w:rPr>
-        <w:t xml:space="preserve">), load </w:t>
-      </w:r>
-      <w:r>
-        <w:rPr>
-          <w:rFonts w:ascii="Courier New" w:eastAsia="Times New Roman" w:hAnsi="Courier New" w:cs="Courier New"/>
-          <w:sz w:val="20"/>
-          <w:szCs w:val="20"/>
-        </w:rPr>
-        <w:t>lstm_model.h5</w:t>
-      </w:r>
-      <w:r>
-        <w:rPr>
-          <w:rFonts w:ascii="Times New Roman" w:eastAsia="Times New Roman" w:hAnsi="Times New Roman" w:cs="Times New Roman"/>
-          <w:sz w:val="24"/>
-          <w:szCs w:val="24"/>
-        </w:rPr>
-        <w:t>.</w:t>
-      </w:r>
-    </w:p>
-    <w:p>
-      <w:pPr>
-        <w:numPr>
-          <w:ilvl w:val="1"/>
-          <w:numId w:val="16"/>
-        </w:numPr>
-        <w:spacing w:before="100" w:beforeAutospacing="1" w:after="100" w:afterAutospacing="1" w:line="240" w:lineRule="auto"/>
-        <w:rPr>
-          <w:rFonts w:ascii="Times New Roman" w:eastAsia="Times New Roman" w:hAnsi="Times New Roman" w:cs="Times New Roman"/>
-          <w:sz w:val="24"/>
-          <w:szCs w:val="24"/>
-        </w:rPr>
-      </w:pPr>
-      <w:r>
-        <w:rPr>
-          <w:rFonts w:ascii="Times New Roman" w:eastAsia="Times New Roman" w:hAnsi="Times New Roman" w:cs="Times New Roman"/>
-          <w:sz w:val="24"/>
-          <w:szCs w:val="24"/>
-        </w:rPr>
-        <w:t>Use it to predict stock prices based on current and recent trade data.</w:t>
-      </w:r>
-    </w:p>
-    <w:p>
-      <w:pPr>
-        <w:spacing w:after="0" w:line="240" w:lineRule="auto"/>
-        <w:rPr>
-          <w:rFonts w:ascii="Times New Roman" w:eastAsia="Times New Roman" w:hAnsi="Times New Roman" w:cs="Times New Roman"/>
-          <w:sz w:val="24"/>
-          <w:szCs w:val="24"/>
-        </w:rPr>
-      </w:pPr>
-      <w:r>
-        <w:rPr>
-          <w:rFonts w:ascii="Times New Roman" w:eastAsia="Times New Roman" w:hAnsi="Times New Roman" w:cs="Times New Roman"/>
-          <w:sz w:val="24"/>
-          <w:szCs w:val="24"/>
-        </w:rPr>
-        <w:pict>
-          <v:rect id="_x0000_i1036" style="width:0;height:1.5pt" o:hralign="center" o:hrstd="t" o:hr="t" fillcolor="#a0a0a0" stroked="f"/>
-        </w:pict>
-      </w:r>
-    </w:p>
-    <w:p>
-      <w:pPr>
-        <w:spacing w:before="100" w:beforeAutospacing="1" w:after="100" w:afterAutospacing="1" w:line="240" w:lineRule="auto"/>
-        <w:outlineLvl w:val="2"/>
-        <w:rPr>
-          <w:rFonts w:ascii="Times New Roman" w:eastAsia="Times New Roman" w:hAnsi="Times New Roman" w:cs="Times New Roman"/>
-          <w:b/>
-          <w:bCs/>
-          <w:sz w:val="27"/>
-          <w:szCs w:val="27"/>
-        </w:rPr>
-      </w:pPr>
-      <w:r>
-        <w:rPr>
-          <w:rFonts w:ascii="Times New Roman" w:eastAsia="Times New Roman" w:hAnsi="Times New Roman" w:cs="Times New Roman"/>
-          <w:b/>
-          <w:bCs/>
-          <w:sz w:val="27"/>
-          <w:szCs w:val="27"/>
-        </w:rPr>
-        <w:t>Short Summary</w:t>
-      </w:r>
-    </w:p>
-    <w:p>
-      <w:pPr>
-        <w:numPr>
-          <w:ilvl w:val="0"/>
-          <w:numId w:val="17"/>
-        </w:numPr>
-        <w:spacing w:before="100" w:beforeAutospacing="1" w:after="100" w:afterAutospacing="1" w:line="240" w:lineRule="auto"/>
-        <w:rPr>
-          <w:rFonts w:ascii="Times New Roman" w:eastAsia="Times New Roman" w:hAnsi="Times New Roman" w:cs="Times New Roman"/>
-          <w:sz w:val="24"/>
-          <w:szCs w:val="24"/>
-        </w:rPr>
-      </w:pPr>
-      <w:r>
-        <w:rPr>
-          <w:rFonts w:ascii="Times New Roman" w:eastAsia="Times New Roman" w:hAnsi="Times New Roman" w:cs="Times New Roman"/>
-          <w:b/>
-          <w:bCs/>
-          <w:sz w:val="24"/>
-          <w:szCs w:val="24"/>
-        </w:rPr>
-        <w:t>Input</w:t>
-      </w:r>
-      <w:r>
-        <w:rPr>
-          <w:rFonts w:ascii="Times New Roman" w:eastAsia="Times New Roman" w:hAnsi="Times New Roman" w:cs="Times New Roman"/>
-          <w:sz w:val="24"/>
-          <w:szCs w:val="24"/>
-        </w:rPr>
-        <w:t>: Historical trade data (e.g., opening price, closing price, etc.) from your database.</w:t>
-      </w:r>
-    </w:p>
-    <w:p>
-      <w:pPr>
-        <w:numPr>
-          <w:ilvl w:val="0"/>
-          <w:numId w:val="17"/>
-        </w:numPr>
-        <w:spacing w:before="100" w:beforeAutospacing="1" w:after="100" w:afterAutospacing="1" w:line="240" w:lineRule="auto"/>
-        <w:rPr>
-          <w:rFonts w:ascii="Times New Roman" w:eastAsia="Times New Roman" w:hAnsi="Times New Roman" w:cs="Times New Roman"/>
-          <w:sz w:val="24"/>
-          <w:szCs w:val="24"/>
-        </w:rPr>
-      </w:pPr>
-      <w:r>
-        <w:rPr>
-          <w:rFonts w:ascii="Times New Roman" w:eastAsia="Times New Roman" w:hAnsi="Times New Roman" w:cs="Times New Roman"/>
-          <w:b/>
-          <w:bCs/>
-          <w:sz w:val="24"/>
-          <w:szCs w:val="24"/>
-        </w:rPr>
-        <w:t>Output</w:t>
-      </w:r>
-      <w:r>
-        <w:rPr>
-          <w:rFonts w:ascii="Times New Roman" w:eastAsia="Times New Roman" w:hAnsi="Times New Roman" w:cs="Times New Roman"/>
-          <w:sz w:val="24"/>
-          <w:szCs w:val="24"/>
-        </w:rPr>
-        <w:t>: A trained LSTM model (</w:t>
-      </w:r>
-      <w:r>
-        <w:rPr>
-          <w:rFonts w:ascii="Courier New" w:eastAsia="Times New Roman" w:hAnsi="Courier New" w:cs="Courier New"/>
-          <w:sz w:val="20"/>
-          <w:szCs w:val="20"/>
-        </w:rPr>
-        <w:t>lstm_model.h5</w:t>
-      </w:r>
-      <w:r>
-        <w:rPr>
-          <w:rFonts w:ascii="Times New Roman" w:eastAsia="Times New Roman" w:hAnsi="Times New Roman" w:cs="Times New Roman"/>
-          <w:sz w:val="24"/>
-          <w:szCs w:val="24"/>
-        </w:rPr>
-        <w:t>) that can predict stock prices.</w:t>
-      </w:r>
+      <w:bookmarkStart w:id="0" w:name="_GoBack"/>
+      <w:bookmarkEnd w:id="0"/>
     </w:p>
     <w:p>
       <w:pPr>
@@ -1603,7 +1133,6 @@
           <w:sz w:val="24"/>
           <w:szCs w:val="24"/>
         </w:rPr>
-        <w:lastRenderedPageBreak/>
         <w:t>Django</w:t>
       </w:r>
       <w:r>
@@ -1656,8 +1185,6 @@
           <w:numId w:val="19"/>
         </w:numPr>
       </w:pPr>
-      <w:bookmarkStart w:id="0" w:name="_GoBack"/>
-      <w:bookmarkEnd w:id="0"/>
       <w:r>
         <w:rPr>
           <w:rFonts w:ascii="Times New Roman" w:eastAsia="Times New Roman" w:hAnsi="Times New Roman" w:cs="Times New Roman"/>
@@ -1710,7 +1237,7 @@
         <v:path o:extrusionok="f" gradientshapeok="t" o:connecttype="rect"/>
         <o:lock v:ext="edit" aspectratio="t"/>
       </v:shapetype>
-      <v:shape id="_x0000_i1056" type="#_x0000_t75" style="width:11.25pt;height:11.25pt" o:bullet="t">
+      <v:shape id="_x0000_i1059" type="#_x0000_t75" style="width:11.25pt;height:11.25pt" o:bullet="t">
         <v:imagedata r:id="rId1" o:title="msoEF34"/>
       </v:shape>
     </w:pict>

</xml_diff>